<commit_message>
added Amazon setup to README/HowTo
</commit_message>
<xml_diff>
--- a/HowTo_GenomeVIP.docx
+++ b/HowTo_GenomeVIP.docx
@@ -9,6 +9,166 @@
         </w:rPr>
       </w:pPr>
       <w:bookmarkStart w:id="0" w:name="_GoBack"/>
+      <w:bookmarkEnd w:id="0"/>
+      <w:r>
+        <w:rPr>
+          <w:rFonts w:eastAsia="Times New Roman" w:cs="Times New Roman"/>
+        </w:rPr>
+        <w:t xml:space="preserve">Setting up </w:t>
+      </w:r>
+      <w:proofErr w:type="spellStart"/>
+      <w:r>
+        <w:rPr>
+          <w:rFonts w:eastAsia="Times New Roman" w:cs="Times New Roman"/>
+        </w:rPr>
+        <w:t>GenomeVIP</w:t>
+      </w:r>
+      <w:proofErr w:type="spellEnd"/>
+      <w:r>
+        <w:rPr>
+          <w:rFonts w:eastAsia="Times New Roman" w:cs="Times New Roman"/>
+        </w:rPr>
+        <w:t xml:space="preserve"> in Amazon:</w:t>
+      </w:r>
+    </w:p>
+    <w:p>
+      <w:pPr>
+        <w:rPr>
+          <w:rFonts w:eastAsia="Times New Roman" w:cs="Times New Roman"/>
+        </w:rPr>
+      </w:pPr>
+      <w:r>
+        <w:rPr>
+          <w:rFonts w:eastAsia="Times New Roman" w:cs="Times New Roman"/>
+        </w:rPr>
+        <w:t>After logging in, choose EC2 from the AWS Console. Then select Images (AMIs), and from the dropdown public AMIs search “</w:t>
+      </w:r>
+      <w:proofErr w:type="spellStart"/>
+      <w:r>
+        <w:rPr>
+          <w:rFonts w:eastAsia="Times New Roman" w:cs="Times New Roman"/>
+        </w:rPr>
+        <w:t>GenomeVIP</w:t>
+      </w:r>
+      <w:proofErr w:type="spellEnd"/>
+      <w:r>
+        <w:rPr>
+          <w:rFonts w:eastAsia="Times New Roman" w:cs="Times New Roman"/>
+        </w:rPr>
+        <w:t xml:space="preserve">”. Choose a server &amp; runtime images. Launch the server (most recent version is recommended): from the Actions menu, select Launch. Choose an instance type (for instance, m1.medium). Click Next: Configure Instance Details. Select number of instances (at least 1). Select the network type, EC2 Classic. The Availability Zone should match the instance zone (and the Volumes Availability Zone should match). Skip the Storage &amp; Tag tabs. Go to tab 6, “Configure Security Group”. Add a rule for HTTPS. Review selections, and launch. Choose the desired </w:t>
+      </w:r>
+      <w:proofErr w:type="spellStart"/>
+      <w:r>
+        <w:rPr>
+          <w:rFonts w:eastAsia="Times New Roman" w:cs="Times New Roman"/>
+        </w:rPr>
+        <w:t>keypair</w:t>
+      </w:r>
+      <w:proofErr w:type="spellEnd"/>
+      <w:r>
+        <w:rPr>
+          <w:rFonts w:eastAsia="Times New Roman" w:cs="Times New Roman"/>
+        </w:rPr>
+        <w:t xml:space="preserve"> (you can proceed without a key pair). Go to your dashboard (orange box), select EC2 to check its running as many instances as you chose above and get the public IP. To get to the </w:t>
+      </w:r>
+      <w:proofErr w:type="spellStart"/>
+      <w:r>
+        <w:rPr>
+          <w:rFonts w:eastAsia="Times New Roman" w:cs="Times New Roman"/>
+        </w:rPr>
+        <w:t>GenomeVIP</w:t>
+      </w:r>
+      <w:proofErr w:type="spellEnd"/>
+      <w:r>
+        <w:rPr>
+          <w:rFonts w:eastAsia="Times New Roman" w:cs="Times New Roman"/>
+        </w:rPr>
+        <w:t xml:space="preserve"> homepage, the site is </w:t>
+      </w:r>
+      <w:hyperlink r:id="rId6" w:history="1">
+        <w:r>
+          <w:rPr>
+            <w:rStyle w:val="Hyperlink"/>
+            <w:rFonts w:eastAsia="Times New Roman" w:cs="Times New Roman"/>
+          </w:rPr>
+          <w:t>https://publicip/~genomevip</w:t>
+        </w:r>
+      </w:hyperlink>
+      <w:r>
+        <w:rPr>
+          <w:rFonts w:eastAsia="Times New Roman" w:cs="Times New Roman"/>
+        </w:rPr>
+        <w:t xml:space="preserve"> (where </w:t>
+      </w:r>
+      <w:proofErr w:type="spellStart"/>
+      <w:r>
+        <w:rPr>
+          <w:rFonts w:eastAsia="Times New Roman" w:cs="Times New Roman"/>
+        </w:rPr>
+        <w:t>publicip</w:t>
+      </w:r>
+      <w:proofErr w:type="spellEnd"/>
+      <w:r>
+        <w:rPr>
+          <w:rFonts w:eastAsia="Times New Roman" w:cs="Times New Roman"/>
+        </w:rPr>
+        <w:t xml:space="preserve"> is the public IP of a running instance, the site is case </w:t>
+      </w:r>
+      <w:proofErr w:type="spellStart"/>
+      <w:r>
+        <w:rPr>
+          <w:rFonts w:eastAsia="Times New Roman" w:cs="Times New Roman"/>
+        </w:rPr>
+        <w:t>sensititve</w:t>
+      </w:r>
+      <w:proofErr w:type="spellEnd"/>
+      <w:r>
+        <w:rPr>
+          <w:rFonts w:eastAsia="Times New Roman" w:cs="Times New Roman"/>
+        </w:rPr>
+        <w:t>).</w:t>
+      </w:r>
+    </w:p>
+    <w:p>
+      <w:pPr>
+        <w:rPr>
+          <w:rFonts w:eastAsia="Times New Roman" w:cs="Times New Roman"/>
+        </w:rPr>
+      </w:pPr>
+    </w:p>
+    <w:p>
+      <w:pPr>
+        <w:rPr>
+          <w:rFonts w:eastAsia="Times New Roman" w:cs="Times New Roman"/>
+        </w:rPr>
+      </w:pPr>
+      <w:r>
+        <w:rPr>
+          <w:rFonts w:eastAsia="Times New Roman" w:cs="Times New Roman"/>
+        </w:rPr>
+        <w:t xml:space="preserve">From </w:t>
+      </w:r>
+      <w:proofErr w:type="spellStart"/>
+      <w:r>
+        <w:rPr>
+          <w:rFonts w:eastAsia="Times New Roman" w:cs="Times New Roman"/>
+        </w:rPr>
+        <w:t>GenomeVIP</w:t>
+      </w:r>
+      <w:proofErr w:type="spellEnd"/>
+      <w:r>
+        <w:rPr>
+          <w:rFonts w:eastAsia="Times New Roman" w:cs="Times New Roman"/>
+        </w:rPr>
+        <w:t xml:space="preserve"> homepage:</w:t>
+      </w:r>
+    </w:p>
+    <w:p>
+      <w:pPr>
+        <w:rPr>
+          <w:rFonts w:eastAsia="Times New Roman" w:cs="Times New Roman"/>
+        </w:rPr>
+      </w:pPr>
       <w:r>
         <w:rPr>
           <w:rFonts w:eastAsia="Times New Roman" w:cs="Times New Roman"/>
@@ -306,6 +466,7 @@
     </w:p>
     <w:p>
       <w:r>
+        <w:lastRenderedPageBreak/>
         <w:tab/>
       </w:r>
       <w:r>
@@ -445,7 +606,6 @@
         <w:rPr>
           <w:rFonts w:eastAsia="Times New Roman" w:cs="Times New Roman"/>
         </w:rPr>
-        <w:lastRenderedPageBreak/>
         <w:t xml:space="preserve">4. </w:t>
       </w:r>
       <w:r>
@@ -518,7 +678,6 @@
         <w:t>Additional options and accounts management may be configured for AWS</w:t>
       </w:r>
     </w:p>
-    <w:bookmarkEnd w:id="0"/>
     <w:sectPr>
       <w:pgSz w:w="12240" w:h="15840"/>
       <w:pgMar w:top="1440" w:right="1800" w:bottom="1440" w:left="1800" w:header="720" w:footer="720" w:gutter="0"/>
@@ -527,6 +686,100 @@
     </w:sectPr>
   </w:body>
 </w:document>
+</file>
+
+<file path=word/numbering.xml><?xml version="1.0" encoding="utf-8"?>
+<w:numbering xmlns:wpc="http://schemas.microsoft.com/office/word/2010/wordprocessingCanvas" xmlns:mo="http://schemas.microsoft.com/office/mac/office/2008/main" xmlns:mc="http://schemas.openxmlformats.org/markup-compatibility/2006" xmlns:mv="urn:schemas-microsoft-com:mac:vml" xmlns:o="urn:schemas-microsoft-com:office:office" xmlns:r="http://schemas.openxmlformats.org/officeDocument/2006/relationships" xmlns:m="http://schemas.openxmlformats.org/officeDocument/2006/math" xmlns:v="urn:schemas-microsoft-com:vml" xmlns:wp14="http://schemas.microsoft.com/office/word/2010/wordprocessingDrawing" xmlns:wp="http://schemas.openxmlformats.org/drawingml/2006/wordprocessingDrawing" xmlns:w10="urn:schemas-microsoft-com:office:word" xmlns:w="http://schemas.openxmlformats.org/wordprocessingml/2006/main" xmlns:w14="http://schemas.microsoft.com/office/word/2010/wordml" xmlns:wpg="http://schemas.microsoft.com/office/word/2010/wordprocessingGroup" xmlns:wpi="http://schemas.microsoft.com/office/word/2010/wordprocessingInk" xmlns:wne="http://schemas.microsoft.com/office/word/2006/wordml" xmlns:wps="http://schemas.microsoft.com/office/word/2010/wordprocessingShape" mc:Ignorable="w14 wp14">
+  <w:abstractNum w:abstractNumId="0">
+    <w:nsid w:val="26110BE8"/>
+    <w:multiLevelType w:val="hybridMultilevel"/>
+    <w:tmpl w:val="EB5EFC70"/>
+    <w:lvl w:ilvl="0" w:tplc="0409000F">
+      <w:start w:val="1"/>
+      <w:numFmt w:val="decimal"/>
+      <w:lvlText w:val="%1."/>
+      <w:lvlJc w:val="left"/>
+      <w:pPr>
+        <w:ind w:left="360" w:hanging="360"/>
+      </w:pPr>
+    </w:lvl>
+    <w:lvl w:ilvl="1" w:tplc="04090019" w:tentative="1">
+      <w:start w:val="1"/>
+      <w:numFmt w:val="lowerLetter"/>
+      <w:lvlText w:val="%2."/>
+      <w:lvlJc w:val="left"/>
+      <w:pPr>
+        <w:ind w:left="1080" w:hanging="360"/>
+      </w:pPr>
+    </w:lvl>
+    <w:lvl w:ilvl="2" w:tplc="0409001B" w:tentative="1">
+      <w:start w:val="1"/>
+      <w:numFmt w:val="lowerRoman"/>
+      <w:lvlText w:val="%3."/>
+      <w:lvlJc w:val="right"/>
+      <w:pPr>
+        <w:ind w:left="1800" w:hanging="180"/>
+      </w:pPr>
+    </w:lvl>
+    <w:lvl w:ilvl="3" w:tplc="0409000F" w:tentative="1">
+      <w:start w:val="1"/>
+      <w:numFmt w:val="decimal"/>
+      <w:lvlText w:val="%4."/>
+      <w:lvlJc w:val="left"/>
+      <w:pPr>
+        <w:ind w:left="2520" w:hanging="360"/>
+      </w:pPr>
+    </w:lvl>
+    <w:lvl w:ilvl="4" w:tplc="04090019" w:tentative="1">
+      <w:start w:val="1"/>
+      <w:numFmt w:val="lowerLetter"/>
+      <w:lvlText w:val="%5."/>
+      <w:lvlJc w:val="left"/>
+      <w:pPr>
+        <w:ind w:left="3240" w:hanging="360"/>
+      </w:pPr>
+    </w:lvl>
+    <w:lvl w:ilvl="5" w:tplc="0409001B" w:tentative="1">
+      <w:start w:val="1"/>
+      <w:numFmt w:val="lowerRoman"/>
+      <w:lvlText w:val="%6."/>
+      <w:lvlJc w:val="right"/>
+      <w:pPr>
+        <w:ind w:left="3960" w:hanging="180"/>
+      </w:pPr>
+    </w:lvl>
+    <w:lvl w:ilvl="6" w:tplc="0409000F" w:tentative="1">
+      <w:start w:val="1"/>
+      <w:numFmt w:val="decimal"/>
+      <w:lvlText w:val="%7."/>
+      <w:lvlJc w:val="left"/>
+      <w:pPr>
+        <w:ind w:left="4680" w:hanging="360"/>
+      </w:pPr>
+    </w:lvl>
+    <w:lvl w:ilvl="7" w:tplc="04090019" w:tentative="1">
+      <w:start w:val="1"/>
+      <w:numFmt w:val="lowerLetter"/>
+      <w:lvlText w:val="%8."/>
+      <w:lvlJc w:val="left"/>
+      <w:pPr>
+        <w:ind w:left="5400" w:hanging="360"/>
+      </w:pPr>
+    </w:lvl>
+    <w:lvl w:ilvl="8" w:tplc="0409001B" w:tentative="1">
+      <w:start w:val="1"/>
+      <w:numFmt w:val="lowerRoman"/>
+      <w:lvlText w:val="%9."/>
+      <w:lvlJc w:val="right"/>
+      <w:pPr>
+        <w:ind w:left="6120" w:hanging="180"/>
+      </w:pPr>
+    </w:lvl>
+  </w:abstractNum>
+  <w:num w:numId="1">
+    <w:abstractNumId w:val="0"/>
+  </w:num>
+</w:numbering>
 </file>
 
 <file path=word/styles.xml><?xml version="1.0" encoding="utf-8"?>
@@ -773,6 +1026,17 @@
       <w:sz w:val="20"/>
       <w:szCs w:val="20"/>
     </w:rPr>
+  </w:style>
+  <w:style w:type="paragraph" w:styleId="ListParagraph">
+    <w:name w:val="List Paragraph"/>
+    <w:basedOn w:val="Normal"/>
+    <w:uiPriority w:val="34"/>
+    <w:qFormat/>
+    <w:rsid w:val="00245358"/>
+    <w:pPr>
+      <w:ind w:left="720"/>
+      <w:contextualSpacing/>
+    </w:pPr>
   </w:style>
 </w:styles>
 </file>
@@ -1021,6 +1285,17 @@
       <w:sz w:val="20"/>
       <w:szCs w:val="20"/>
     </w:rPr>
+  </w:style>
+  <w:style w:type="paragraph" w:styleId="ListParagraph">
+    <w:name w:val="List Paragraph"/>
+    <w:basedOn w:val="Normal"/>
+    <w:uiPriority w:val="34"/>
+    <w:qFormat/>
+    <w:rsid w:val="00245358"/>
+    <w:pPr>
+      <w:ind w:left="720"/>
+      <w:contextualSpacing/>
+    </w:pPr>
   </w:style>
 </w:styles>
 </file>

</xml_diff>